<commit_message>
Modified version, will print charnum and line num now
Signed-off-by: Dan <dkoch5@wisc.edu>
</commit_message>
<xml_diff>
--- a/errors.docx
+++ b/errors.docx
@@ -2208,13 +2208,15 @@
                 <w:rFonts w:ascii="Times New Roman" w:eastAsia="Times New Roman" w:hAnsi="Times New Roman" w:cs="Times New Roman"/>
                 <w:sz w:val="16"/>
                 <w:szCs w:val="16"/>
-              </w:rPr>
-            </w:pPr>
-            <w:r>
-              <w:rPr>
-                <w:rFonts w:ascii="Times New Roman" w:eastAsia="Times New Roman" w:hAnsi="Times New Roman" w:cs="Times New Roman"/>
-                <w:sz w:val="16"/>
-                <w:szCs w:val="16"/>
+                <w:highlight w:val="yellow"/>
+              </w:rPr>
+            </w:pPr>
+            <w:r>
+              <w:rPr>
+                <w:rFonts w:ascii="Times New Roman" w:eastAsia="Times New Roman" w:hAnsi="Times New Roman" w:cs="Times New Roman"/>
+                <w:sz w:val="16"/>
+                <w:szCs w:val="16"/>
+                <w:highlight w:val="yellow"/>
               </w:rPr>
               <w:t>Applying an arithmetic operator (</w:t>
             </w:r>
@@ -2223,6 +2225,7 @@
                 <w:rFonts w:ascii="Courier New" w:eastAsia="Times New Roman" w:hAnsi="Courier New" w:cs="Courier New"/>
                 <w:sz w:val="16"/>
                 <w:szCs w:val="16"/>
+                <w:highlight w:val="yellow"/>
               </w:rPr>
               <w:t>+</w:t>
             </w:r>
@@ -2231,6 +2234,7 @@
                 <w:rFonts w:ascii="Times New Roman" w:eastAsia="Times New Roman" w:hAnsi="Times New Roman" w:cs="Times New Roman"/>
                 <w:sz w:val="16"/>
                 <w:szCs w:val="16"/>
+                <w:highlight w:val="yellow"/>
               </w:rPr>
               <w:t>, </w:t>
             </w:r>
@@ -2239,6 +2243,7 @@
                 <w:rFonts w:ascii="Courier New" w:eastAsia="Times New Roman" w:hAnsi="Courier New" w:cs="Courier New"/>
                 <w:sz w:val="16"/>
                 <w:szCs w:val="16"/>
+                <w:highlight w:val="yellow"/>
               </w:rPr>
               <w:t>-</w:t>
             </w:r>
@@ -2247,6 +2252,7 @@
                 <w:rFonts w:ascii="Times New Roman" w:eastAsia="Times New Roman" w:hAnsi="Times New Roman" w:cs="Times New Roman"/>
                 <w:sz w:val="16"/>
                 <w:szCs w:val="16"/>
+                <w:highlight w:val="yellow"/>
               </w:rPr>
               <w:t>, </w:t>
             </w:r>
@@ -2255,6 +2261,7 @@
                 <w:rFonts w:ascii="Courier New" w:eastAsia="Times New Roman" w:hAnsi="Courier New" w:cs="Courier New"/>
                 <w:sz w:val="16"/>
                 <w:szCs w:val="16"/>
+                <w:highlight w:val="yellow"/>
               </w:rPr>
               <w:t>*</w:t>
             </w:r>
@@ -2263,6 +2270,7 @@
                 <w:rFonts w:ascii="Times New Roman" w:eastAsia="Times New Roman" w:hAnsi="Times New Roman" w:cs="Times New Roman"/>
                 <w:sz w:val="16"/>
                 <w:szCs w:val="16"/>
+                <w:highlight w:val="yellow"/>
               </w:rPr>
               <w:t>, </w:t>
             </w:r>
@@ -2271,6 +2279,7 @@
                 <w:rFonts w:ascii="Courier New" w:eastAsia="Times New Roman" w:hAnsi="Courier New" w:cs="Courier New"/>
                 <w:sz w:val="16"/>
                 <w:szCs w:val="16"/>
+                <w:highlight w:val="yellow"/>
               </w:rPr>
               <w:t>/</w:t>
             </w:r>
@@ -2279,6 +2288,7 @@
                 <w:rFonts w:ascii="Times New Roman" w:eastAsia="Times New Roman" w:hAnsi="Times New Roman" w:cs="Times New Roman"/>
                 <w:sz w:val="16"/>
                 <w:szCs w:val="16"/>
+                <w:highlight w:val="yellow"/>
               </w:rPr>
               <w:t>) to an operand with type other than </w:t>
             </w:r>
@@ -2287,6 +2297,7 @@
                 <w:rFonts w:ascii="Courier New" w:eastAsia="Times New Roman" w:hAnsi="Courier New" w:cs="Courier New"/>
                 <w:sz w:val="16"/>
                 <w:szCs w:val="16"/>
+                <w:highlight w:val="yellow"/>
               </w:rPr>
               <w:t>int</w:t>
             </w:r>
@@ -2295,6 +2306,7 @@
                 <w:rFonts w:ascii="Times New Roman" w:eastAsia="Times New Roman" w:hAnsi="Times New Roman" w:cs="Times New Roman"/>
                 <w:sz w:val="16"/>
                 <w:szCs w:val="16"/>
+                <w:highlight w:val="yellow"/>
               </w:rPr>
               <w:t>. Note: this includes the </w:t>
             </w:r>
@@ -2303,6 +2315,7 @@
                 <w:rFonts w:ascii="Courier New" w:eastAsia="Times New Roman" w:hAnsi="Courier New" w:cs="Courier New"/>
                 <w:sz w:val="16"/>
                 <w:szCs w:val="16"/>
+                <w:highlight w:val="yellow"/>
               </w:rPr>
               <w:t>++</w:t>
             </w:r>
@@ -2311,6 +2324,7 @@
                 <w:rFonts w:ascii="Times New Roman" w:eastAsia="Times New Roman" w:hAnsi="Times New Roman" w:cs="Times New Roman"/>
                 <w:sz w:val="16"/>
                 <w:szCs w:val="16"/>
+                <w:highlight w:val="yellow"/>
               </w:rPr>
               <w:t> and </w:t>
             </w:r>
@@ -2319,6 +2333,7 @@
                 <w:rFonts w:ascii="Courier New" w:eastAsia="Times New Roman" w:hAnsi="Courier New" w:cs="Courier New"/>
                 <w:sz w:val="16"/>
                 <w:szCs w:val="16"/>
+                <w:highlight w:val="yellow"/>
               </w:rPr>
               <w:t>--</w:t>
             </w:r>
@@ -2327,6 +2342,7 @@
                 <w:rFonts w:ascii="Times New Roman" w:eastAsia="Times New Roman" w:hAnsi="Times New Roman" w:cs="Times New Roman"/>
                 <w:sz w:val="16"/>
                 <w:szCs w:val="16"/>
+                <w:highlight w:val="yellow"/>
               </w:rPr>
               <w:t> operators.</w:t>
             </w:r>
@@ -2351,13 +2367,15 @@
                 <w:rFonts w:ascii="Times New Roman" w:eastAsia="Times New Roman" w:hAnsi="Times New Roman" w:cs="Times New Roman"/>
                 <w:sz w:val="16"/>
                 <w:szCs w:val="16"/>
-              </w:rPr>
-            </w:pPr>
-            <w:r>
-              <w:rPr>
-                <w:rFonts w:ascii="Courier New" w:eastAsia="Times New Roman" w:hAnsi="Courier New" w:cs="Courier New"/>
-                <w:sz w:val="16"/>
-                <w:szCs w:val="16"/>
+                <w:highlight w:val="yellow"/>
+              </w:rPr>
+            </w:pPr>
+            <w:r>
+              <w:rPr>
+                <w:rFonts w:ascii="Courier New" w:eastAsia="Times New Roman" w:hAnsi="Courier New" w:cs="Courier New"/>
+                <w:sz w:val="16"/>
+                <w:szCs w:val="16"/>
+                <w:highlight w:val="yellow"/>
               </w:rPr>
               <w:t>Arithmetic operator applied to non-numeric operand</w:t>
             </w:r>
@@ -2389,6 +2407,7 @@
                 <w:rFonts w:ascii="Times New Roman" w:eastAsia="Times New Roman" w:hAnsi="Times New Roman" w:cs="Times New Roman"/>
                 <w:sz w:val="16"/>
                 <w:szCs w:val="16"/>
+                <w:highlight w:val="yellow"/>
               </w:rPr>
               <w:t>1</w:t>
             </w:r>
@@ -2397,6 +2416,7 @@
                 <w:rFonts w:ascii="Times New Roman" w:eastAsia="Times New Roman" w:hAnsi="Times New Roman" w:cs="Times New Roman"/>
                 <w:sz w:val="16"/>
                 <w:szCs w:val="16"/>
+                <w:highlight w:val="yellow"/>
                 <w:vertAlign w:val="superscript"/>
               </w:rPr>
               <w:t>st</w:t>
@@ -2406,6 +2426,7 @@
                 <w:rFonts w:ascii="Times New Roman" w:eastAsia="Times New Roman" w:hAnsi="Times New Roman" w:cs="Times New Roman"/>
                 <w:sz w:val="16"/>
                 <w:szCs w:val="16"/>
+                <w:highlight w:val="yellow"/>
               </w:rPr>
               <w:t> character of the first identifier or literal in an operand that is an expression of the wrong type.</w:t>
             </w:r>
@@ -2435,13 +2456,15 @@
                 <w:rFonts w:ascii="Times New Roman" w:eastAsia="Times New Roman" w:hAnsi="Times New Roman" w:cs="Times New Roman"/>
                 <w:sz w:val="16"/>
                 <w:szCs w:val="16"/>
-              </w:rPr>
-            </w:pPr>
-            <w:r>
-              <w:rPr>
-                <w:rFonts w:ascii="Times New Roman" w:eastAsia="Times New Roman" w:hAnsi="Times New Roman" w:cs="Times New Roman"/>
-                <w:sz w:val="16"/>
-                <w:szCs w:val="16"/>
+                <w:highlight w:val="yellow"/>
+              </w:rPr>
+            </w:pPr>
+            <w:r>
+              <w:rPr>
+                <w:rFonts w:ascii="Times New Roman" w:eastAsia="Times New Roman" w:hAnsi="Times New Roman" w:cs="Times New Roman"/>
+                <w:sz w:val="16"/>
+                <w:szCs w:val="16"/>
+                <w:highlight w:val="yellow"/>
               </w:rPr>
               <w:t>Applying a relational operator (</w:t>
             </w:r>
@@ -2450,6 +2473,7 @@
                 <w:rFonts w:ascii="Courier New" w:eastAsia="Times New Roman" w:hAnsi="Courier New" w:cs="Courier New"/>
                 <w:sz w:val="16"/>
                 <w:szCs w:val="16"/>
+                <w:highlight w:val="yellow"/>
               </w:rPr>
               <w:t>&lt;</w:t>
             </w:r>
@@ -2458,6 +2482,7 @@
                 <w:rFonts w:ascii="Times New Roman" w:eastAsia="Times New Roman" w:hAnsi="Times New Roman" w:cs="Times New Roman"/>
                 <w:sz w:val="16"/>
                 <w:szCs w:val="16"/>
+                <w:highlight w:val="yellow"/>
               </w:rPr>
               <w:t>, </w:t>
             </w:r>
@@ -2466,6 +2491,7 @@
                 <w:rFonts w:ascii="Courier New" w:eastAsia="Times New Roman" w:hAnsi="Courier New" w:cs="Courier New"/>
                 <w:sz w:val="16"/>
                 <w:szCs w:val="16"/>
+                <w:highlight w:val="yellow"/>
               </w:rPr>
               <w:t>&gt;</w:t>
             </w:r>
@@ -2474,6 +2500,7 @@
                 <w:rFonts w:ascii="Times New Roman" w:eastAsia="Times New Roman" w:hAnsi="Times New Roman" w:cs="Times New Roman"/>
                 <w:sz w:val="16"/>
                 <w:szCs w:val="16"/>
+                <w:highlight w:val="yellow"/>
               </w:rPr>
               <w:t>, </w:t>
             </w:r>
@@ -2482,6 +2509,7 @@
                 <w:rFonts w:ascii="Courier New" w:eastAsia="Times New Roman" w:hAnsi="Courier New" w:cs="Courier New"/>
                 <w:sz w:val="16"/>
                 <w:szCs w:val="16"/>
+                <w:highlight w:val="yellow"/>
               </w:rPr>
               <w:t>&lt;=</w:t>
             </w:r>
@@ -2490,6 +2518,7 @@
                 <w:rFonts w:ascii="Times New Roman" w:eastAsia="Times New Roman" w:hAnsi="Times New Roman" w:cs="Times New Roman"/>
                 <w:sz w:val="16"/>
                 <w:szCs w:val="16"/>
+                <w:highlight w:val="yellow"/>
               </w:rPr>
               <w:t>, </w:t>
             </w:r>
@@ -2498,6 +2527,7 @@
                 <w:rFonts w:ascii="Courier New" w:eastAsia="Times New Roman" w:hAnsi="Courier New" w:cs="Courier New"/>
                 <w:sz w:val="16"/>
                 <w:szCs w:val="16"/>
+                <w:highlight w:val="yellow"/>
               </w:rPr>
               <w:t>&gt;=</w:t>
             </w:r>
@@ -2506,6 +2536,7 @@
                 <w:rFonts w:ascii="Times New Roman" w:eastAsia="Times New Roman" w:hAnsi="Times New Roman" w:cs="Times New Roman"/>
                 <w:sz w:val="16"/>
                 <w:szCs w:val="16"/>
+                <w:highlight w:val="yellow"/>
               </w:rPr>
               <w:t>) to an operand with type other than </w:t>
             </w:r>
@@ -2514,6 +2545,7 @@
                 <w:rFonts w:ascii="Courier New" w:eastAsia="Times New Roman" w:hAnsi="Courier New" w:cs="Courier New"/>
                 <w:sz w:val="16"/>
                 <w:szCs w:val="16"/>
+                <w:highlight w:val="yellow"/>
               </w:rPr>
               <w:t>int</w:t>
             </w:r>
@@ -2522,6 +2554,7 @@
                 <w:rFonts w:ascii="Times New Roman" w:eastAsia="Times New Roman" w:hAnsi="Times New Roman" w:cs="Times New Roman"/>
                 <w:sz w:val="16"/>
                 <w:szCs w:val="16"/>
+                <w:highlight w:val="yellow"/>
               </w:rPr>
               <w:t>.</w:t>
             </w:r>
@@ -2546,13 +2579,15 @@
                 <w:rFonts w:ascii="Times New Roman" w:eastAsia="Times New Roman" w:hAnsi="Times New Roman" w:cs="Times New Roman"/>
                 <w:sz w:val="16"/>
                 <w:szCs w:val="16"/>
-              </w:rPr>
-            </w:pPr>
-            <w:r>
-              <w:rPr>
-                <w:rFonts w:ascii="Courier New" w:eastAsia="Times New Roman" w:hAnsi="Courier New" w:cs="Courier New"/>
-                <w:sz w:val="16"/>
-                <w:szCs w:val="16"/>
+                <w:highlight w:val="yellow"/>
+              </w:rPr>
+            </w:pPr>
+            <w:r>
+              <w:rPr>
+                <w:rFonts w:ascii="Courier New" w:eastAsia="Times New Roman" w:hAnsi="Courier New" w:cs="Courier New"/>
+                <w:sz w:val="16"/>
+                <w:szCs w:val="16"/>
+                <w:highlight w:val="yellow"/>
               </w:rPr>
               <w:t>Relational operator applied to non-numeric operand</w:t>
             </w:r>
@@ -2577,13 +2612,15 @@
                 <w:rFonts w:ascii="Times New Roman" w:eastAsia="Times New Roman" w:hAnsi="Times New Roman" w:cs="Times New Roman"/>
                 <w:sz w:val="16"/>
                 <w:szCs w:val="16"/>
-              </w:rPr>
-            </w:pPr>
-            <w:r>
-              <w:rPr>
-                <w:rFonts w:ascii="Times New Roman" w:eastAsia="Times New Roman" w:hAnsi="Times New Roman" w:cs="Times New Roman"/>
-                <w:sz w:val="16"/>
-                <w:szCs w:val="16"/>
+                <w:highlight w:val="yellow"/>
+              </w:rPr>
+            </w:pPr>
+            <w:r>
+              <w:rPr>
+                <w:rFonts w:ascii="Times New Roman" w:eastAsia="Times New Roman" w:hAnsi="Times New Roman" w:cs="Times New Roman"/>
+                <w:sz w:val="16"/>
+                <w:szCs w:val="16"/>
+                <w:highlight w:val="yellow"/>
               </w:rPr>
               <w:t>1</w:t>
             </w:r>
@@ -2592,6 +2629,7 @@
                 <w:rFonts w:ascii="Times New Roman" w:eastAsia="Times New Roman" w:hAnsi="Times New Roman" w:cs="Times New Roman"/>
                 <w:sz w:val="16"/>
                 <w:szCs w:val="16"/>
+                <w:highlight w:val="yellow"/>
                 <w:vertAlign w:val="superscript"/>
               </w:rPr>
               <w:t>st</w:t>
@@ -2601,6 +2639,7 @@
                 <w:rFonts w:ascii="Times New Roman" w:eastAsia="Times New Roman" w:hAnsi="Times New Roman" w:cs="Times New Roman"/>
                 <w:sz w:val="16"/>
                 <w:szCs w:val="16"/>
+                <w:highlight w:val="yellow"/>
               </w:rPr>
               <w:t> character of the first identifier or literal in an operand that is an expression of the wrong type.</w:t>
             </w:r>
@@ -2630,13 +2669,15 @@
                 <w:rFonts w:ascii="Times New Roman" w:eastAsia="Times New Roman" w:hAnsi="Times New Roman" w:cs="Times New Roman"/>
                 <w:sz w:val="16"/>
                 <w:szCs w:val="16"/>
-              </w:rPr>
-            </w:pPr>
-            <w:r>
-              <w:rPr>
-                <w:rFonts w:ascii="Times New Roman" w:eastAsia="Times New Roman" w:hAnsi="Times New Roman" w:cs="Times New Roman"/>
-                <w:sz w:val="16"/>
-                <w:szCs w:val="16"/>
+                <w:highlight w:val="yellow"/>
+              </w:rPr>
+            </w:pPr>
+            <w:r>
+              <w:rPr>
+                <w:rFonts w:ascii="Times New Roman" w:eastAsia="Times New Roman" w:hAnsi="Times New Roman" w:cs="Times New Roman"/>
+                <w:sz w:val="16"/>
+                <w:szCs w:val="16"/>
+                <w:highlight w:val="yellow"/>
               </w:rPr>
               <w:t xml:space="preserve">Applying a logical operator </w:t>
             </w:r>
@@ -2646,6 +2687,7 @@
                 <w:rFonts w:ascii="Times New Roman" w:eastAsia="Times New Roman" w:hAnsi="Times New Roman" w:cs="Times New Roman"/>
                 <w:sz w:val="16"/>
                 <w:szCs w:val="16"/>
+                <w:highlight w:val="yellow"/>
               </w:rPr>
               <w:t>(</w:t>
             </w:r>
@@ -2654,6 +2696,7 @@
                 <w:rFonts w:ascii="Courier New" w:eastAsia="Times New Roman" w:hAnsi="Courier New" w:cs="Courier New"/>
                 <w:sz w:val="16"/>
                 <w:szCs w:val="16"/>
+                <w:highlight w:val="yellow"/>
               </w:rPr>
               <w:t>!</w:t>
             </w:r>
@@ -2662,6 +2705,7 @@
                 <w:rFonts w:ascii="Times New Roman" w:eastAsia="Times New Roman" w:hAnsi="Times New Roman" w:cs="Times New Roman"/>
                 <w:sz w:val="16"/>
                 <w:szCs w:val="16"/>
+                <w:highlight w:val="yellow"/>
               </w:rPr>
               <w:t>,</w:t>
             </w:r>
@@ -2671,6 +2715,7 @@
                 <w:rFonts w:ascii="Times New Roman" w:eastAsia="Times New Roman" w:hAnsi="Times New Roman" w:cs="Times New Roman"/>
                 <w:sz w:val="16"/>
                 <w:szCs w:val="16"/>
+                <w:highlight w:val="yellow"/>
               </w:rPr>
               <w:t> </w:t>
             </w:r>
@@ -2679,6 +2724,7 @@
                 <w:rFonts w:ascii="Courier New" w:eastAsia="Times New Roman" w:hAnsi="Courier New" w:cs="Courier New"/>
                 <w:sz w:val="16"/>
                 <w:szCs w:val="16"/>
+                <w:highlight w:val="yellow"/>
               </w:rPr>
               <w:t>&amp;&amp;</w:t>
             </w:r>
@@ -2687,6 +2733,7 @@
                 <w:rFonts w:ascii="Times New Roman" w:eastAsia="Times New Roman" w:hAnsi="Times New Roman" w:cs="Times New Roman"/>
                 <w:sz w:val="16"/>
                 <w:szCs w:val="16"/>
+                <w:highlight w:val="yellow"/>
               </w:rPr>
               <w:t>, </w:t>
             </w:r>
@@ -2695,6 +2742,7 @@
                 <w:rFonts w:ascii="Courier New" w:eastAsia="Times New Roman" w:hAnsi="Courier New" w:cs="Courier New"/>
                 <w:sz w:val="16"/>
                 <w:szCs w:val="16"/>
+                <w:highlight w:val="yellow"/>
               </w:rPr>
               <w:t>||</w:t>
             </w:r>
@@ -2703,6 +2751,7 @@
                 <w:rFonts w:ascii="Times New Roman" w:eastAsia="Times New Roman" w:hAnsi="Times New Roman" w:cs="Times New Roman"/>
                 <w:sz w:val="16"/>
                 <w:szCs w:val="16"/>
+                <w:highlight w:val="yellow"/>
               </w:rPr>
               <w:t>) to an operand with type other than </w:t>
             </w:r>
@@ -2711,6 +2760,7 @@
                 <w:rFonts w:ascii="Courier New" w:eastAsia="Times New Roman" w:hAnsi="Courier New" w:cs="Courier New"/>
                 <w:sz w:val="16"/>
                 <w:szCs w:val="16"/>
+                <w:highlight w:val="yellow"/>
               </w:rPr>
               <w:t>bool</w:t>
             </w:r>
@@ -2719,6 +2769,7 @@
                 <w:rFonts w:ascii="Times New Roman" w:eastAsia="Times New Roman" w:hAnsi="Times New Roman" w:cs="Times New Roman"/>
                 <w:sz w:val="16"/>
                 <w:szCs w:val="16"/>
+                <w:highlight w:val="yellow"/>
               </w:rPr>
               <w:t>.</w:t>
             </w:r>
@@ -2743,13 +2794,15 @@
                 <w:rFonts w:ascii="Times New Roman" w:eastAsia="Times New Roman" w:hAnsi="Times New Roman" w:cs="Times New Roman"/>
                 <w:sz w:val="16"/>
                 <w:szCs w:val="16"/>
-              </w:rPr>
-            </w:pPr>
-            <w:r>
-              <w:rPr>
-                <w:rFonts w:ascii="Courier New" w:eastAsia="Times New Roman" w:hAnsi="Courier New" w:cs="Courier New"/>
-                <w:sz w:val="16"/>
-                <w:szCs w:val="16"/>
+                <w:highlight w:val="yellow"/>
+              </w:rPr>
+            </w:pPr>
+            <w:r>
+              <w:rPr>
+                <w:rFonts w:ascii="Courier New" w:eastAsia="Times New Roman" w:hAnsi="Courier New" w:cs="Courier New"/>
+                <w:sz w:val="16"/>
+                <w:szCs w:val="16"/>
+                <w:highlight w:val="yellow"/>
               </w:rPr>
               <w:t>Logical operator applied to non-bool operand</w:t>
             </w:r>
@@ -2774,13 +2827,15 @@
                 <w:rFonts w:ascii="Times New Roman" w:eastAsia="Times New Roman" w:hAnsi="Times New Roman" w:cs="Times New Roman"/>
                 <w:sz w:val="16"/>
                 <w:szCs w:val="16"/>
-              </w:rPr>
-            </w:pPr>
-            <w:r>
-              <w:rPr>
-                <w:rFonts w:ascii="Times New Roman" w:eastAsia="Times New Roman" w:hAnsi="Times New Roman" w:cs="Times New Roman"/>
-                <w:sz w:val="16"/>
-                <w:szCs w:val="16"/>
+                <w:highlight w:val="yellow"/>
+              </w:rPr>
+            </w:pPr>
+            <w:r>
+              <w:rPr>
+                <w:rFonts w:ascii="Times New Roman" w:eastAsia="Times New Roman" w:hAnsi="Times New Roman" w:cs="Times New Roman"/>
+                <w:sz w:val="16"/>
+                <w:szCs w:val="16"/>
+                <w:highlight w:val="yellow"/>
               </w:rPr>
               <w:t>1</w:t>
             </w:r>
@@ -2789,6 +2844,7 @@
                 <w:rFonts w:ascii="Times New Roman" w:eastAsia="Times New Roman" w:hAnsi="Times New Roman" w:cs="Times New Roman"/>
                 <w:sz w:val="16"/>
                 <w:szCs w:val="16"/>
+                <w:highlight w:val="yellow"/>
                 <w:vertAlign w:val="superscript"/>
               </w:rPr>
               <w:t>st</w:t>
@@ -2798,6 +2854,7 @@
                 <w:rFonts w:ascii="Times New Roman" w:eastAsia="Times New Roman" w:hAnsi="Times New Roman" w:cs="Times New Roman"/>
                 <w:sz w:val="16"/>
                 <w:szCs w:val="16"/>
+                <w:highlight w:val="yellow"/>
               </w:rPr>
               <w:t> character of the first identifier or literal in an operand that is an expression of the wrong type.</w:t>
             </w:r>

</xml_diff>